<commit_message>
comment ur code mads
</commit_message>
<xml_diff>
--- a/evidenceFolder/homework3/sideScrollerShmupDesignDoc.docx
+++ b/evidenceFolder/homework3/sideScrollerShmupDesignDoc.docx
@@ -82,6 +82,7 @@
       <w:r>
         <w:rPr>
           <w:highlight w:val="none"/>
+          <w:lang w:val="en-GB"/>
         </w:rPr>
       </w:r>
       <w:r>
@@ -142,7 +143,6 @@
       <w:r>
         <w:rPr>
           <w:highlight w:val="none"/>
-          <w:lang w:val="en-GB"/>
         </w:rPr>
       </w:r>
       <w:r>
@@ -234,6 +234,11 @@
           <w:highlight w:val="none"/>
         </w:rPr>
       </w:r>
+      <w:r>
+        <w:rPr>
+          <w:highlight w:val="none"/>
+        </w:rPr>
+      </w:r>
     </w:p>
     <w:p>
       <w:pPr>
@@ -340,6 +345,11 @@
           <w:highlight w:val="none"/>
         </w:rPr>
       </w:r>
+      <w:r>
+        <w:rPr>
+          <w:highlight w:val="none"/>
+        </w:rPr>
+      </w:r>
     </w:p>
     <w:p>
       <w:pPr>
@@ -406,6 +416,7 @@
       <w:r>
         <w:rPr>
           <w:highlight w:val="none"/>
+          <w:lang w:val="en-GB"/>
         </w:rPr>
       </w:r>
       <w:r>
@@ -470,16 +481,26 @@
           <w:highlight w:val="none"/>
         </w:rPr>
       </w:r>
-    </w:p>
-    <w:p>
-      <w:pPr>
-        <w:pBdr/>
-        <w:spacing/>
-        <w:ind/>
+      <w:r>
         <w:rPr>
           <w:highlight w:val="none"/>
         </w:rPr>
-      </w:pPr>
+      </w:r>
+    </w:p>
+    <w:p>
+      <w:pPr>
+        <w:pBdr/>
+        <w:spacing/>
+        <w:ind/>
+        <w:rPr>
+          <w:highlight w:val="none"/>
+        </w:rPr>
+      </w:pPr>
+      <w:r>
+        <w:rPr>
+          <w:highlight w:val="none"/>
+        </w:rPr>
+      </w:r>
       <w:r>
         <w:rPr>
           <w:highlight w:val="none"/>
@@ -500,6 +521,11 @@
           <w:highlight w:val="none"/>
         </w:rPr>
       </w:pPr>
+      <w:r>
+        <w:rPr>
+          <w:highlight w:val="none"/>
+        </w:rPr>
+      </w:r>
       <w:r>
         <w:rPr>
           <w:highlight w:val="none"/>
@@ -538,6 +564,11 @@
           <w:highlight w:val="none"/>
         </w:rPr>
       </w:r>
+      <w:r>
+        <w:rPr>
+          <w:highlight w:val="none"/>
+        </w:rPr>
+      </w:r>
     </w:p>
     <w:p>
       <w:pPr>
@@ -565,7 +596,13 @@
         <w:rPr>
           <w:lang w:val="en-GB"/>
         </w:rPr>
-        <w:t xml:space="preserve">will allow the code to be neatly contained and minimise repeat/redundant code. For future proofing and as good practice i will then extend a ship class from that entity class in minimise the overhead and clutter for non ship objects that may be added in the future.</w:t>
+        <w:t xml:space="preserve">will allo</w:t>
+      </w:r>
+      <w:r>
+        <w:rPr>
+          <w:lang w:val="en-GB"/>
+        </w:rPr>
+        <w:t xml:space="preserve">w the code to be neatly contained and minimise repeat/redundant code. For future proofing and as good practice i will then extend a ship class from that entity class in minimise the overhead and clutter for non ship objects that may be added in the future.</w:t>
       </w:r>
       <w:r>
         <w:rPr>
@@ -600,6 +637,7 @@
           <w:lang w:val="en-GB"/>
         </w:rPr>
       </w:r>
+      <w:r/>
     </w:p>
     <w:tbl>
       <w:tblPr>
@@ -627,7 +665,6 @@
               <w:ind/>
               <w:rPr/>
             </w:pPr>
-            <w:r/>
             <w:r>
               <w:rPr>
                 <w:highlight w:val="none"/>
@@ -642,7 +679,6 @@
               </w:rPr>
               <w:t xml:space="preserve">{</w:t>
             </w:r>
-            <w:r/>
             <w:r/>
           </w:p>
           <w:p>
@@ -1446,6 +1482,12 @@
                 <w:lang w:val="en-GB"/>
               </w:rPr>
             </w:r>
+            <w:r>
+              <w:rPr>
+                <w:highlight w:val="none"/>
+                <w:lang w:val="en-GB"/>
+              </w:rPr>
+            </w:r>
           </w:p>
         </w:tc>
       </w:tr>
@@ -1461,6 +1503,12 @@
           <w:lang w:val="en-GB"/>
         </w:rPr>
       </w:pPr>
+      <w:r>
+        <w:rPr>
+          <w:highlight w:val="none"/>
+          <w:lang w:val="en-GB"/>
+        </w:rPr>
+      </w:r>
       <w:r>
         <w:rPr>
           <w:highlight w:val="none"/>
@@ -1477,7 +1525,7 @@
     <w:p>
       <w:pPr>
         <w:pBdr/>
-        <w:shd w:val="nil"/>
+        <w:shd w:val="nil" w:color="auto"/>
         <w:spacing/>
         <w:ind/>
         <w:rPr>
@@ -1498,6 +1546,12 @@
           <w:lang w:val="en-GB"/>
         </w:rPr>
       </w:r>
+      <w:r>
+        <w:rPr>
+          <w:highlight w:val="none"/>
+          <w:lang w:val="en-GB"/>
+        </w:rPr>
+      </w:r>
     </w:p>
     <w:p>
       <w:pPr>
@@ -1521,7 +1575,7 @@
           <w:highlight w:val="none"/>
           <w:lang w:val="en-GB"/>
         </w:rPr>
-        <w:t xml:space="preserve">Upgrade flowchart</w:t>
+        <w:t xml:space="preserve">Planned Upgrade flowchart</w:t>
       </w:r>
       <w:r>
         <w:rPr>
@@ -1529,7 +1583,6 @@
           <w:lang w:val="en-GB"/>
         </w:rPr>
       </w:r>
-      <w:r/>
       <w:r>
         <w:rPr>
           <w:highlight w:val="none"/>
@@ -1628,6 +1681,11 @@
           <w:lang w:val="en-GB"/>
         </w:rPr>
       </w:r>
+      <w:r>
+        <w:rPr>
+          <w:lang w:val="en-GB"/>
+        </w:rPr>
+      </w:r>
     </w:p>
     <w:p>
       <w:pPr>
@@ -1645,6 +1703,649 @@
           <w:lang w:val="en-GB"/>
         </w:rPr>
       </w:r>
+      <w:r>
+        <w:rPr>
+          <w:highlight w:val="none"/>
+          <w:lang w:val="en-GB"/>
+        </w:rPr>
+      </w:r>
+    </w:p>
+    <w:p>
+      <w:pPr>
+        <w:pStyle w:val="836"/>
+        <w:pBdr/>
+        <w:spacing/>
+        <w:ind/>
+        <w:rPr>
+          <w:highlight w:val="none"/>
+          <w:lang w:val="en-GB"/>
+        </w:rPr>
+      </w:pPr>
+      <w:r>
+        <w:rPr>
+          <w:highlight w:val="none"/>
+          <w:lang w:val="en-GB"/>
+        </w:rPr>
+      </w:r>
+      <w:r>
+        <w:rPr>
+          <w:highlight w:val="none"/>
+          <w:lang w:val="en-GB"/>
+        </w:rPr>
+      </w:r>
+      <w:r>
+        <w:rPr>
+          <w:highlight w:val="none"/>
+          <w:lang w:val="en-GB"/>
+        </w:rPr>
+        <w:t xml:space="preserve">Planned PDD</w:t>
+      </w:r>
+      <w:r>
+        <w:rPr>
+          <w:highlight w:val="none"/>
+          <w:lang w:val="en-GB"/>
+        </w:rPr>
+      </w:r>
+    </w:p>
+    <w:p>
+      <w:pPr>
+        <w:pBdr/>
+        <w:spacing/>
+        <w:ind/>
+        <w:rPr>
+          <w:highlight w:val="none"/>
+          <w:lang w:val="en-GB"/>
+        </w:rPr>
+      </w:pPr>
+      <w:r>
+        <w:rPr>
+          <w:lang w:val="en-GB"/>
+        </w:rPr>
+        <mc:AlternateContent>
+          <mc:Choice Requires="wpg">
+            <w:drawing>
+              <wp:inline xmlns:wp="http://schemas.openxmlformats.org/drawingml/2006/wordprocessingDrawing" distT="0" distB="0" distL="0" distR="0">
+                <wp:extent cx="5943600" cy="4040263"/>
+                <wp:effectExtent l="0" t="0" r="0" b="0"/>
+                <wp:docPr id="4" name=""/>
+                <wp:cNvGraphicFramePr>
+                  <a:graphicFrameLocks xmlns:a="http://schemas.openxmlformats.org/drawingml/2006/main" noChangeAspect="1"/>
+                </wp:cNvGraphicFramePr>
+                <a:graphic xmlns:a="http://schemas.openxmlformats.org/drawingml/2006/main">
+                  <a:graphicData uri="http://schemas.openxmlformats.org/drawingml/2006/picture">
+                    <pic:pic xmlns:pic="http://schemas.openxmlformats.org/drawingml/2006/picture">
+                      <pic:nvPicPr>
+                        <pic:cNvPr id="1735248333" name=""/>
+                        <pic:cNvPicPr>
+                          <a:picLocks noChangeAspect="1"/>
+                        </pic:cNvPicPr>
+                        <pic:nvPr/>
+                      </pic:nvPicPr>
+                      <pic:blipFill>
+                        <a:blip r:embed="rId12"/>
+                        <a:stretch/>
+                      </pic:blipFill>
+                      <pic:spPr bwMode="auto">
+                        <a:xfrm>
+                          <a:off x="0" y="0"/>
+                          <a:ext cx="5943599" cy="4040263"/>
+                        </a:xfrm>
+                        <a:prstGeom prst="rect">
+                          <a:avLst/>
+                        </a:prstGeom>
+                      </pic:spPr>
+                    </pic:pic>
+                  </a:graphicData>
+                </a:graphic>
+              </wp:inline>
+            </w:drawing>
+          </mc:Choice>
+          <mc:Fallback>
+            <w:pict>
+              <v:shapetype id="_x0000_t75" coordsize="21600,21600" o:spt="75" o:preferrelative="t" path="m@4@5l@4@11@9@11@9@5xe" filled="f" stroked="f">
+                <v:stroke joinstyle="miter"/>
+                <v:formulas>
+                  <v:f eqn="if lineDrawn pixelLineWidth 0"/>
+                  <v:f eqn="sum @0 1 0"/>
+                  <v:f eqn="sum 0 0 @1"/>
+                  <v:f eqn="prod @2 1 2"/>
+                  <v:f eqn="prod @3 21600 pixelWidth"/>
+                  <v:f eqn="prod @3 21600 pixelHeight"/>
+                  <v:f eqn="sum @0 0 1"/>
+                  <v:f eqn="prod @6 1 2"/>
+                  <v:f eqn="prod @7 21600 pixelWidth"/>
+                  <v:f eqn="sum @8 21600 0"/>
+                  <v:f eqn="prod @7 21600 pixelHeight"/>
+                  <v:f eqn="sum @10 21600 0"/>
+                </v:formulas>
+                <v:path o:extrusionok="f" gradientshapeok="t" o:connecttype="rect"/>
+                <o:lock v:ext="edit" aspectratio="t"/>
+              </v:shapetype>
+              <v:shape id="_x0000_i3" o:spid="_x0000_s3" type="#_x0000_t75" style="width:468.00pt;height:318.13pt;mso-wrap-distance-left:0.00pt;mso-wrap-distance-top:0.00pt;mso-wrap-distance-right:0.00pt;mso-wrap-distance-bottom:0.00pt;z-index:1;" stroked="false">
+                <v:imagedata r:id="rId12" o:title=""/>
+                <o:lock v:ext="edit" rotation="t"/>
+              </v:shape>
+            </w:pict>
+          </mc:Fallback>
+        </mc:AlternateContent>
+      </w:r>
+      <w:r>
+        <w:rPr>
+          <w:lang w:val="en-GB"/>
+        </w:rPr>
+      </w:r>
+    </w:p>
+    <w:p>
+      <w:pPr>
+        <w:pBdr/>
+        <w:shd w:val="nil"/>
+        <w:spacing/>
+        <w:ind/>
+        <w:rPr>
+          <w:highlight w:val="none"/>
+          <w:lang w:val="en-GB"/>
+        </w:rPr>
+      </w:pPr>
+      <w:r>
+        <w:rPr>
+          <w:highlight w:val="none"/>
+          <w:lang w:val="en-GB"/>
+        </w:rPr>
+        <w:br w:type="page" w:clear="all"/>
+      </w:r>
+      <w:r>
+        <w:rPr>
+          <w:highlight w:val="none"/>
+          <w:lang w:val="en-GB"/>
+        </w:rPr>
+      </w:r>
+    </w:p>
+    <w:p>
+      <w:pPr>
+        <w:pStyle w:val="835"/>
+        <w:pBdr/>
+        <w:spacing/>
+        <w:ind/>
+        <w:rPr>
+          <w:highlight w:val="none"/>
+          <w:lang w:val="en-GB"/>
+        </w:rPr>
+      </w:pPr>
+      <w:r>
+        <w:rPr>
+          <w:highlight w:val="none"/>
+          <w:lang w:val="en-GB"/>
+        </w:rPr>
+        <w:t xml:space="preserve">Post Mortem</w:t>
+      </w:r>
+      <w:r>
+        <w:rPr>
+          <w:highlight w:val="none"/>
+          <w:lang w:val="en-GB"/>
+        </w:rPr>
+      </w:r>
+    </w:p>
+    <w:p>
+      <w:pPr>
+        <w:pStyle w:val="836"/>
+        <w:pBdr/>
+        <w:spacing/>
+        <w:ind/>
+        <w:rPr>
+          <w:lang w:val="en-GB"/>
+        </w:rPr>
+      </w:pPr>
+      <w:r>
+        <w:rPr>
+          <w:lang w:val="en-GB"/>
+        </w:rPr>
+        <w:t xml:space="preserve">A surprise addition</w:t>
+      </w:r>
+      <w:r>
+        <w:rPr>
+          <w:lang w:val="en-GB"/>
+        </w:rPr>
+      </w:r>
+    </w:p>
+    <w:p>
+      <w:pPr>
+        <w:pBdr/>
+        <w:spacing/>
+        <w:ind/>
+        <w:rPr>
+          <w:highlight w:val="none"/>
+        </w:rPr>
+      </w:pPr>
+      <w:r>
+        <w:rPr>
+          <w:lang w:val="en-GB"/>
+        </w:rPr>
+        <w:t xml:space="preserve">In order to keep track of our entity system and to avoid hardcoding a ship pointer into the main function</w:t>
+      </w:r>
+      <w:r>
+        <w:rPr>
+          <w:lang w:val="en-GB"/>
+        </w:rPr>
+        <w:t xml:space="preserve">, an entity store object had to be created.</w:t>
+      </w:r>
+      <w:r/>
+    </w:p>
+    <w:p>
+      <w:pPr>
+        <w:pBdr/>
+        <w:spacing/>
+        <w:ind/>
+        <w:rPr>
+          <w:highlight w:val="none"/>
+          <w:lang w:val="en-GB"/>
+        </w:rPr>
+      </w:pPr>
+      <w:r>
+        <w:rPr>
+          <w:highlight w:val="none"/>
+          <w:lang w:val="en-GB"/>
+        </w:rPr>
+        <w:t xml:space="preserve">This simple object with just 2 methods and one vector can be seen below</w:t>
+      </w:r>
+      <w:r>
+        <w:rPr>
+          <w:highlight w:val="none"/>
+          <w:lang w:val="en-GB"/>
+        </w:rPr>
+        <w:t xml:space="preserve">, all of the entity addresses in the project are stored here allowing easy iteration at any point.</w:t>
+      </w:r>
+      <w:r>
+        <w:rPr>
+          <w:highlight w:val="none"/>
+        </w:rPr>
+      </w:r>
+    </w:p>
+    <w:tbl>
+      <w:tblPr>
+        <w:tblStyle w:val="708"/>
+        <w:tblW w:w="0" w:type="auto"/>
+        <w:tblBorders/>
+        <w:tblLook w:val="04A0" w:firstRow="1" w:lastRow="0" w:firstColumn="1" w:lastColumn="0" w:noHBand="0" w:noVBand="1"/>
+      </w:tblPr>
+      <w:tblGrid>
+        <w:gridCol w:w="9360"/>
+      </w:tblGrid>
+      <w:tr>
+        <w:trPr/>
+        <w:tc>
+          <w:tcPr>
+            <w:tcBorders/>
+            <w:tcW w:w="9360" w:type="dxa"/>
+            <w:textDirection w:val="lrTb"/>
+            <w:noWrap w:val="false"/>
+          </w:tcPr>
+          <w:p>
+            <w:pPr>
+              <w:pBdr/>
+              <w:spacing/>
+              <w:ind/>
+              <w:rPr/>
+            </w:pPr>
+            <w:r>
+              <w:rPr>
+                <w:highlight w:val="none"/>
+                <w:lang w:val="en-GB"/>
+              </w:rPr>
+              <w:t xml:space="preserve">struct entStore {</w:t>
+            </w:r>
+            <w:r/>
+          </w:p>
+          <w:p>
+            <w:pPr>
+              <w:pBdr/>
+              <w:spacing/>
+              <w:ind/>
+              <w:rPr/>
+            </w:pPr>
+            <w:r>
+              <w:rPr>
+                <w:highlight w:val="none"/>
+                <w:lang w:val="en-GB"/>
+              </w:rPr>
+            </w:r>
+            <w:r/>
+          </w:p>
+          <w:p>
+            <w:pPr>
+              <w:pBdr/>
+              <w:spacing/>
+              <w:ind/>
+              <w:rPr/>
+            </w:pPr>
+            <w:r>
+              <w:rPr>
+                <w:highlight w:val="none"/>
+                <w:lang w:val="en-GB"/>
+              </w:rPr>
+              <w:t xml:space="preserve">    std::vector&lt;entClass*&gt; entVect = {};</w:t>
+            </w:r>
+            <w:r/>
+          </w:p>
+          <w:p>
+            <w:pPr>
+              <w:pBdr/>
+              <w:spacing/>
+              <w:ind/>
+              <w:rPr/>
+            </w:pPr>
+            <w:r>
+              <w:rPr>
+                <w:highlight w:val="none"/>
+                <w:lang w:val="en-GB"/>
+              </w:rPr>
+            </w:r>
+            <w:r/>
+          </w:p>
+          <w:p>
+            <w:pPr>
+              <w:pBdr/>
+              <w:spacing/>
+              <w:ind/>
+              <w:rPr/>
+            </w:pPr>
+            <w:r>
+              <w:rPr>
+                <w:highlight w:val="none"/>
+                <w:lang w:val="en-GB"/>
+              </w:rPr>
+              <w:t xml:space="preserve">    void drawEntStore(sf::RenderWindow&amp; winIn) {</w:t>
+            </w:r>
+            <w:r/>
+          </w:p>
+          <w:p>
+            <w:pPr>
+              <w:pBdr/>
+              <w:spacing/>
+              <w:ind/>
+              <w:rPr/>
+            </w:pPr>
+            <w:r>
+              <w:rPr>
+                <w:highlight w:val="none"/>
+                <w:lang w:val="en-GB"/>
+              </w:rPr>
+              <w:t xml:space="preserve">        for (entClass* i : entVect) {</w:t>
+            </w:r>
+            <w:r/>
+          </w:p>
+          <w:p>
+            <w:pPr>
+              <w:pBdr/>
+              <w:spacing/>
+              <w:ind/>
+              <w:rPr/>
+            </w:pPr>
+            <w:r>
+              <w:rPr>
+                <w:highlight w:val="none"/>
+                <w:lang w:val="en-GB"/>
+              </w:rPr>
+              <w:t xml:space="preserve">            i-&gt;renderEnt(winIn);</w:t>
+            </w:r>
+            <w:r/>
+          </w:p>
+          <w:p>
+            <w:pPr>
+              <w:pBdr/>
+              <w:spacing/>
+              <w:ind/>
+              <w:rPr/>
+            </w:pPr>
+            <w:r>
+              <w:rPr>
+                <w:highlight w:val="none"/>
+                <w:lang w:val="en-GB"/>
+              </w:rPr>
+              <w:t xml:space="preserve">        }</w:t>
+            </w:r>
+            <w:r/>
+          </w:p>
+          <w:p>
+            <w:pPr>
+              <w:pBdr/>
+              <w:spacing/>
+              <w:ind/>
+              <w:rPr/>
+            </w:pPr>
+            <w:r>
+              <w:rPr>
+                <w:highlight w:val="none"/>
+                <w:lang w:val="en-GB"/>
+              </w:rPr>
+              <w:t xml:space="preserve">    }</w:t>
+            </w:r>
+            <w:r/>
+          </w:p>
+          <w:p>
+            <w:pPr>
+              <w:pBdr/>
+              <w:spacing/>
+              <w:ind/>
+              <w:rPr/>
+            </w:pPr>
+            <w:r>
+              <w:rPr>
+                <w:highlight w:val="none"/>
+                <w:lang w:val="en-GB"/>
+              </w:rPr>
+            </w:r>
+            <w:r/>
+          </w:p>
+          <w:p>
+            <w:pPr>
+              <w:pBdr/>
+              <w:spacing/>
+              <w:ind/>
+              <w:rPr/>
+            </w:pPr>
+            <w:r>
+              <w:rPr>
+                <w:highlight w:val="none"/>
+                <w:lang w:val="en-GB"/>
+              </w:rPr>
+              <w:t xml:space="preserve">    void updateEntsPositions(float elapsedTimeSinceLastFrame, int xBoundMinIn, int xBoundMaxIn, int yBoundMinIn, int yBoundMaxIn) {</w:t>
+            </w:r>
+            <w:r/>
+          </w:p>
+          <w:p>
+            <w:pPr>
+              <w:pBdr/>
+              <w:spacing/>
+              <w:ind/>
+              <w:rPr/>
+            </w:pPr>
+            <w:r>
+              <w:rPr>
+                <w:highlight w:val="none"/>
+                <w:lang w:val="en-GB"/>
+              </w:rPr>
+              <w:t xml:space="preserve">        for (entClass* i : entVect) {</w:t>
+            </w:r>
+            <w:r/>
+          </w:p>
+          <w:p>
+            <w:pPr>
+              <w:pBdr/>
+              <w:spacing/>
+              <w:ind/>
+              <w:rPr/>
+            </w:pPr>
+            <w:r>
+              <w:rPr>
+                <w:highlight w:val="none"/>
+                <w:lang w:val="en-GB"/>
+              </w:rPr>
+              <w:t xml:space="preserve">            i-&gt;updateEntPos(elapsedTimeSinceLastFrame, xBoundMinIn, xBoundMaxIn, yBoundMinIn, yBoundMaxIn);</w:t>
+            </w:r>
+            <w:r/>
+          </w:p>
+          <w:p>
+            <w:pPr>
+              <w:pBdr/>
+              <w:spacing/>
+              <w:ind/>
+              <w:rPr/>
+            </w:pPr>
+            <w:r>
+              <w:rPr>
+                <w:highlight w:val="none"/>
+                <w:lang w:val="en-GB"/>
+              </w:rPr>
+              <w:t xml:space="preserve">        }</w:t>
+            </w:r>
+            <w:r/>
+          </w:p>
+          <w:p>
+            <w:pPr>
+              <w:pBdr/>
+              <w:spacing/>
+              <w:ind/>
+              <w:rPr/>
+            </w:pPr>
+            <w:r>
+              <w:rPr>
+                <w:highlight w:val="none"/>
+                <w:lang w:val="en-GB"/>
+              </w:rPr>
+            </w:r>
+            <w:r/>
+          </w:p>
+          <w:p>
+            <w:pPr>
+              <w:pBdr/>
+              <w:spacing/>
+              <w:ind/>
+              <w:rPr/>
+            </w:pPr>
+            <w:r>
+              <w:rPr>
+                <w:highlight w:val="none"/>
+                <w:lang w:val="en-GB"/>
+              </w:rPr>
+              <w:t xml:space="preserve">    }</w:t>
+            </w:r>
+            <w:r/>
+          </w:p>
+          <w:p>
+            <w:pPr>
+              <w:pBdr/>
+              <w:spacing/>
+              <w:ind/>
+              <w:rPr>
+                <w:highlight w:val="none"/>
+                <w:lang w:val="en-GB"/>
+              </w:rPr>
+            </w:pPr>
+            <w:r>
+              <w:rPr>
+                <w:highlight w:val="none"/>
+                <w:lang w:val="en-GB"/>
+              </w:rPr>
+              <w:t xml:space="preserve">};</w:t>
+            </w:r>
+            <w:r/>
+            <w:r>
+              <w:rPr>
+                <w:highlight w:val="none"/>
+                <w:lang w:val="en-GB"/>
+              </w:rPr>
+            </w:r>
+            <w:r>
+              <w:rPr>
+                <w:highlight w:val="none"/>
+                <w:lang w:val="en-GB"/>
+              </w:rPr>
+            </w:r>
+          </w:p>
+        </w:tc>
+      </w:tr>
+    </w:tbl>
+    <w:p>
+      <w:pPr>
+        <w:pBdr/>
+        <w:spacing/>
+        <w:ind/>
+        <w:rPr>
+          <w:highlight w:val="none"/>
+          <w:lang w:val="en-GB"/>
+        </w:rPr>
+      </w:pPr>
+      <w:r>
+        <w:rPr>
+          <w:highlight w:val="none"/>
+          <w:lang w:val="en-GB"/>
+        </w:rPr>
+      </w:r>
+      <w:r>
+        <w:rPr>
+          <w:highlight w:val="none"/>
+          <w:lang w:val="en-GB"/>
+        </w:rPr>
+      </w:r>
+    </w:p>
+    <w:p>
+      <w:pPr>
+        <w:pBdr/>
+        <w:spacing/>
+        <w:ind/>
+        <w:rPr>
+          <w:lang w:val="en-GB"/>
+        </w:rPr>
+      </w:pPr>
+      <w:r>
+        <w:rPr>
+          <w:highlight w:val="none"/>
+          <w:lang w:val="en-GB"/>
+        </w:rPr>
+      </w:r>
+      <w:r>
+        <w:rPr>
+          <w:highlight w:val="none"/>
+          <w:lang w:val="en-GB"/>
+        </w:rPr>
+        <w:t xml:space="preserve">As you can see the logic for individual methods called is kept within objects, in order to allow for custom render/movement logic for different types of object.</w:t>
+      </w:r>
+      <w:r>
+        <w:rPr>
+          <w:highlight w:val="none"/>
+          <w:lang w:val="en-GB"/>
+        </w:rPr>
+      </w:r>
+    </w:p>
+    <w:p>
+      <w:pPr>
+        <w:pBdr/>
+        <w:spacing/>
+        <w:ind/>
+        <w:rPr>
+          <w:lang w:val="en-GB"/>
+        </w:rPr>
+      </w:pPr>
+      <w:r>
+        <w:rPr>
+          <w:lang w:val="en-GB"/>
+        </w:rPr>
+      </w:r>
+      <w:r>
+        <w:rPr>
+          <w:lang w:val="en-GB"/>
+        </w:rPr>
+      </w:r>
+    </w:p>
+    <w:p>
+      <w:pPr>
+        <w:pBdr/>
+        <w:spacing/>
+        <w:ind/>
+        <w:rPr>
+          <w:lang w:val="en-GB"/>
+        </w:rPr>
+      </w:pPr>
       <w:r>
         <w:rPr>
           <w:highlight w:val="none"/>
@@ -1711,15 +2412,6 @@
           <w:lang w:val="en-GB"/>
         </w:rPr>
       </w:r>
-      <w:r>
-        <w:rPr>
-          <w:highlight w:val="none"/>
-          <w:lang w:val="en-GB"/>
-        </w:rPr>
-      </w:r>
-      <w:r/>
-      <w:r/>
-      <w:r/>
       <w:r>
         <w:rPr>
           <w:highlight w:val="none"/>

</xml_diff>

<commit_message>
hw3 done fr this time i fink
</commit_message>
<xml_diff>
--- a/evidenceFolder/homework3/sideScrollerShmupDesignDoc.docx
+++ b/evidenceFolder/homework3/sideScrollerShmupDesignDoc.docx
@@ -3260,6 +3260,227 @@
         <w:spacing/>
         <w:ind/>
         <w:rPr>
+          <w:highlight w:val="none"/>
+          <w:lang w:val="en-GB"/>
+        </w:rPr>
+      </w:pPr>
+      <w:r>
+        <w:rPr>
+          <w:highlight w:val="none"/>
+          <w:lang w:val="en-GB"/>
+        </w:rPr>
+        <w:t xml:space="preserve">Git log</w:t>
+      </w:r>
+      <w:r>
+        <w:rPr>
+          <w:highlight w:val="none"/>
+          <w:lang w:val="en-GB"/>
+        </w:rPr>
+      </w:r>
+    </w:p>
+    <w:p>
+      <w:pPr>
+        <w:pStyle w:val="835"/>
+        <w:pBdr/>
+        <w:spacing/>
+        <w:ind/>
+        <w:rPr>
+          <w:highlight w:val="none"/>
+          <w:lang w:val="en-GB"/>
+        </w:rPr>
+      </w:pPr>
+      <w:r>
+        <w:rPr>
+          <w:highlight w:val="none"/>
+          <w:lang w:val="en-GB"/>
+        </w:rPr>
+      </w:r>
+      <w:r>
+        <mc:AlternateContent>
+          <mc:Choice Requires="wpg">
+            <w:drawing>
+              <wp:inline xmlns:wp="http://schemas.openxmlformats.org/drawingml/2006/wordprocessingDrawing" distT="0" distB="0" distL="0" distR="0">
+                <wp:extent cx="6620850" cy="4259497"/>
+                <wp:effectExtent l="0" t="0" r="0" b="0"/>
+                <wp:docPr id="5" name=""/>
+                <wp:cNvGraphicFramePr>
+                  <a:graphicFrameLocks xmlns:a="http://schemas.openxmlformats.org/drawingml/2006/main" noChangeAspect="1"/>
+                </wp:cNvGraphicFramePr>
+                <a:graphic xmlns:a="http://schemas.openxmlformats.org/drawingml/2006/main">
+                  <a:graphicData uri="http://schemas.openxmlformats.org/drawingml/2006/picture">
+                    <pic:pic xmlns:pic="http://schemas.openxmlformats.org/drawingml/2006/picture">
+                      <pic:nvPicPr>
+                        <pic:cNvPr id="918840800" name=""/>
+                        <pic:cNvPicPr>
+                          <a:picLocks noChangeAspect="1"/>
+                        </pic:cNvPicPr>
+                        <pic:nvPr/>
+                      </pic:nvPicPr>
+                      <pic:blipFill>
+                        <a:blip r:embed="rId13"/>
+                        <a:stretch/>
+                      </pic:blipFill>
+                      <pic:spPr bwMode="auto">
+                        <a:xfrm flipH="0" flipV="0">
+                          <a:off x="0" y="0"/>
+                          <a:ext cx="6620850" cy="4259497"/>
+                        </a:xfrm>
+                        <a:prstGeom prst="rect">
+                          <a:avLst/>
+                        </a:prstGeom>
+                      </pic:spPr>
+                    </pic:pic>
+                  </a:graphicData>
+                </a:graphic>
+              </wp:inline>
+            </w:drawing>
+          </mc:Choice>
+          <mc:Fallback>
+            <w:pict>
+              <v:shapetype id="_x0000_t75" coordsize="21600,21600" o:spt="75" o:preferrelative="t" path="m@4@5l@4@11@9@11@9@5xe" filled="f" stroked="f">
+                <v:stroke joinstyle="miter"/>
+                <v:formulas>
+                  <v:f eqn="if lineDrawn pixelLineWidth 0"/>
+                  <v:f eqn="sum @0 1 0"/>
+                  <v:f eqn="sum 0 0 @1"/>
+                  <v:f eqn="prod @2 1 2"/>
+                  <v:f eqn="prod @3 21600 pixelWidth"/>
+                  <v:f eqn="prod @3 21600 pixelHeight"/>
+                  <v:f eqn="sum @0 0 1"/>
+                  <v:f eqn="prod @6 1 2"/>
+                  <v:f eqn="prod @7 21600 pixelWidth"/>
+                  <v:f eqn="sum @8 21600 0"/>
+                  <v:f eqn="prod @7 21600 pixelHeight"/>
+                  <v:f eqn="sum @10 21600 0"/>
+                </v:formulas>
+                <v:path o:extrusionok="f" gradientshapeok="t" o:connecttype="rect"/>
+                <o:lock v:ext="edit" aspectratio="t"/>
+              </v:shapetype>
+              <v:shape id="_x0000_i4" o:spid="_x0000_s4" type="#_x0000_t75" style="width:521.33pt;height:335.39pt;mso-wrap-distance-left:0.00pt;mso-wrap-distance-top:0.00pt;mso-wrap-distance-right:0.00pt;mso-wrap-distance-bottom:0.00pt;z-index:1;" stroked="false">
+                <v:imagedata r:id="rId13" o:title=""/>
+                <o:lock v:ext="edit" rotation="t"/>
+              </v:shape>
+            </w:pict>
+          </mc:Fallback>
+        </mc:AlternateContent>
+      </w:r>
+      <w:r>
+        <w:rPr>
+          <w:highlight w:val="none"/>
+          <w:lang w:val="en-GB"/>
+        </w:rPr>
+      </w:r>
+      <w:r/>
+      <w:r>
+        <w:rPr>
+          <w:highlight w:val="none"/>
+          <w:lang w:val="en-GB"/>
+        </w:rPr>
+      </w:r>
+      <w:r>
+        <w:rPr>
+          <w:highlight w:val="none"/>
+          <w:lang w:val="en-GB"/>
+        </w:rPr>
+      </w:r>
+      <w:r>
+        <w:rPr>
+          <w:highlight w:val="none"/>
+          <w:lang w:val="en-GB"/>
+        </w:rPr>
+      </w:r>
+      <w:r>
+        <mc:AlternateContent>
+          <mc:Choice Requires="wpg">
+            <w:drawing>
+              <wp:inline xmlns:wp="http://schemas.openxmlformats.org/drawingml/2006/wordprocessingDrawing" distT="0" distB="0" distL="0" distR="0">
+                <wp:extent cx="6613709" cy="2881068"/>
+                <wp:effectExtent l="0" t="0" r="0" b="0"/>
+                <wp:docPr id="6" name=""/>
+                <wp:cNvGraphicFramePr>
+                  <a:graphicFrameLocks xmlns:a="http://schemas.openxmlformats.org/drawingml/2006/main" noChangeAspect="1"/>
+                </wp:cNvGraphicFramePr>
+                <a:graphic xmlns:a="http://schemas.openxmlformats.org/drawingml/2006/main">
+                  <a:graphicData uri="http://schemas.openxmlformats.org/drawingml/2006/picture">
+                    <pic:pic xmlns:pic="http://schemas.openxmlformats.org/drawingml/2006/picture">
+                      <pic:nvPicPr>
+                        <pic:cNvPr id="842824700" name=""/>
+                        <pic:cNvPicPr>
+                          <a:picLocks noChangeAspect="1"/>
+                        </pic:cNvPicPr>
+                        <pic:nvPr/>
+                      </pic:nvPicPr>
+                      <pic:blipFill>
+                        <a:blip r:embed="rId14"/>
+                        <a:stretch/>
+                      </pic:blipFill>
+                      <pic:spPr bwMode="auto">
+                        <a:xfrm flipH="0" flipV="0">
+                          <a:off x="0" y="0"/>
+                          <a:ext cx="6613709" cy="2881068"/>
+                        </a:xfrm>
+                        <a:prstGeom prst="rect">
+                          <a:avLst/>
+                        </a:prstGeom>
+                      </pic:spPr>
+                    </pic:pic>
+                  </a:graphicData>
+                </a:graphic>
+              </wp:inline>
+            </w:drawing>
+          </mc:Choice>
+          <mc:Fallback>
+            <w:pict>
+              <v:shapetype id="_x0000_t75" coordsize="21600,21600" o:spt="75" o:preferrelative="t" path="m@4@5l@4@11@9@11@9@5xe" filled="f" stroked="f">
+                <v:stroke joinstyle="miter"/>
+                <v:formulas>
+                  <v:f eqn="if lineDrawn pixelLineWidth 0"/>
+                  <v:f eqn="sum @0 1 0"/>
+                  <v:f eqn="sum 0 0 @1"/>
+                  <v:f eqn="prod @2 1 2"/>
+                  <v:f eqn="prod @3 21600 pixelWidth"/>
+                  <v:f eqn="prod @3 21600 pixelHeight"/>
+                  <v:f eqn="sum @0 0 1"/>
+                  <v:f eqn="prod @6 1 2"/>
+                  <v:f eqn="prod @7 21600 pixelWidth"/>
+                  <v:f eqn="sum @8 21600 0"/>
+                  <v:f eqn="prod @7 21600 pixelHeight"/>
+                  <v:f eqn="sum @10 21600 0"/>
+                </v:formulas>
+                <v:path o:extrusionok="f" gradientshapeok="t" o:connecttype="rect"/>
+                <o:lock v:ext="edit" aspectratio="t"/>
+              </v:shapetype>
+              <v:shape id="_x0000_i5" o:spid="_x0000_s5" type="#_x0000_t75" style="width:520.76pt;height:226.86pt;mso-wrap-distance-left:0.00pt;mso-wrap-distance-top:0.00pt;mso-wrap-distance-right:0.00pt;mso-wrap-distance-bottom:0.00pt;z-index:1;" stroked="false">
+                <v:imagedata r:id="rId14" o:title=""/>
+                <o:lock v:ext="edit" rotation="t"/>
+              </v:shape>
+            </w:pict>
+          </mc:Fallback>
+        </mc:AlternateContent>
+      </w:r>
+      <w:r>
+        <w:rPr>
+          <w:highlight w:val="none"/>
+          <w:lang w:val="en-GB"/>
+        </w:rPr>
+        <w:br w:type="page" w:clear="all"/>
+      </w:r>
+      <w:r/>
+      <w:r/>
+      <w:r>
+        <w:rPr>
+          <w:highlight w:val="none"/>
+          <w:lang w:val="en-GB"/>
+        </w:rPr>
+      </w:r>
+    </w:p>
+    <w:p>
+      <w:pPr>
+        <w:pStyle w:val="835"/>
+        <w:pBdr/>
+        <w:spacing/>
+        <w:ind/>
+        <w:rPr>
           <w:lang w:val="en-GB"/>
         </w:rPr>
       </w:pPr>
@@ -4053,50 +4274,54 @@
       </w:pPr>
       <w:r>
         <w:rPr>
-          <w:lang w:val="en-GB"/>
-        </w:rPr>
-        <w:br w:type="page" w:clear="all"/>
-      </w:r>
-      <w:r>
-        <w:rPr>
-          <w:lang w:val="en-GB"/>
-        </w:rPr>
-      </w:r>
-      <w:r/>
-    </w:p>
-    <w:p>
-      <w:pPr>
-        <w:pBdr/>
-        <w:spacing/>
-        <w:ind/>
-        <w:rPr>
-          <w:lang w:val="en-GB"/>
-        </w:rPr>
-      </w:pPr>
-      <w:r>
-        <w:rPr>
+          <w:highlight w:val="none"/>
           <w:lang w:val="en-GB"/>
         </w:rPr>
       </w:r>
       <w:r>
         <w:rPr>
+          <w:highlight w:val="none"/>
           <w:lang w:val="en-GB"/>
         </w:rPr>
       </w:r>
     </w:p>
     <w:p>
       <w:pPr>
-        <w:pStyle w:val="835"/>
         <w:pBdr/>
         <w:spacing/>
         <w:ind/>
         <w:rPr>
+          <w:highlight w:val="none"/>
           <w:lang w:val="en-GB"/>
         </w:rPr>
       </w:pPr>
       <w:r>
         <w:rPr>
           <w:highlight w:val="none"/>
+          <w:lang w:val="en-GB"/>
+        </w:rPr>
+      </w:r>
+      <w:r>
+        <w:rPr>
+          <w:highlight w:val="none"/>
+          <w:lang w:val="en-GB"/>
+        </w:rPr>
+      </w:r>
+    </w:p>
+    <w:p>
+      <w:pPr>
+        <w:pStyle w:val="835"/>
+        <w:pBdr/>
+        <w:spacing/>
+        <w:ind/>
+        <w:rPr>
+          <w:highlight w:val="none"/>
+          <w:lang w:val="en-GB"/>
+          <w14:ligatures w14:val="none"/>
+        </w:rPr>
+      </w:pPr>
+      <w:r>
+        <w:rPr>
           <w:lang w:val="en-GB"/>
         </w:rPr>
       </w:r>
@@ -4111,9 +4336,16 @@
           <w:lang w:val="en-GB"/>
         </w:rPr>
       </w:r>
+      <w:r>
+        <w:rPr>
+          <w:highlight w:val="none"/>
+          <w:lang w:val="en-GB"/>
+        </w:rPr>
+      </w:r>
     </w:p>
     <w:p>
       <w:pPr>
+        <w:pStyle w:val="835"/>
         <w:pBdr/>
         <w:spacing/>
         <w:ind/>

</xml_diff>